<commit_message>
write up to foraging summary
</commit_message>
<xml_diff>
--- a/Results.docx
+++ b/Results.docx
@@ -6,6 +6,12 @@
       <w:pPr>
         <w:pStyle w:val="Title"/>
       </w:pPr>
+      <w:r>
+        <w:t xml:space="preserve">Descriptive</w:t>
+      </w:r>
+      <w:r>
+        <w:t xml:space="preserve"> </w:t>
+      </w:r>
       <w:r>
         <w:t xml:space="preserve">Results</w:t>
       </w:r>
@@ -45,7 +51,15 @@
         <w:pStyle w:val="BodyText"/>
       </w:pPr>
       <w:r>
-        <w:t xml:space="preserve">dddd</w:t>
+        <w:t xml:space="preserve">Snowshoe hare densities decreased over each winter, because they were always predated, with the greatest overwinter declines occurring from 2016 to 2018, after which hare densities were mostly below the median of 0.37 hares per hectare (Figure 1A). Averaged across all winters, hares experienced 24% chance of being predated, with 2020 showing the highest mortality rate (37%) and 2017 showing the lowest (17%; Figure 1B). The median daily temperature across all years was -15.63 C; temperatures fluctuated week to week, going above and below the median temperature, except during 2016 when all weeks were warmer than the median (Figure 1C). The median snow depth across all winters was 41.19 cm. Snow increased over every winter, reaching a maximum of 78.2 cm in 2021 (Figure 1D). The pattern of accumulation differed between winters; some winters experienced gradual increases (e.g., 2018 and 2019) while others experienced dramatic increases over short periods of time (e.g., 2017 and 2020; Figure 1D). In 2016 and 2019, when temperatures were relatively warmer, snow began to melt and decline in march (Figure 1D). After converting snow depth to food availability, we found there to be a median of 29.46 kg per hectare of soluble willow twigs available to hares (Figure 1E). After using hare density to calculate food availability on a per capita basis, this equated to 89.24 kg of soluble willow per hare (Figure 1F).</w:t>
+      </w:r>
+    </w:p>
+    <w:p>
+      <w:pPr>
+        <w:pStyle w:val="BodyText"/>
+      </w:pPr>
+      <w:r>
+        <w:t xml:space="preserve">Averaged by week, snowshoe hare foraging rate was very flexible ranging from a minimum of 2.01 to 14.93 hours per day, with 9.45 being the average foraging effort in a given week (Figure 2A). Food supplementation reduced female foraging effort by 0.72 hours (p = 0). Within the control sample, male hares foraged on average 0.34 hours more than females (p = 0.002). As day length increased over winter from January to March, hares decreased their foraging rate by 10.75 minutes per hour decrease in night length (p = 0).</w:t>
       </w:r>
     </w:p>
     <w:sectPr/>

</xml_diff>

<commit_message>
update general env results
</commit_message>
<xml_diff>
--- a/Results.docx
+++ b/Results.docx
@@ -51,15 +51,7 @@
         <w:pStyle w:val="BodyText"/>
       </w:pPr>
       <w:r>
-        <w:t xml:space="preserve">Snowshoe hare densities decreased over each winter, because they were always predated, with the greatest overwinter declines occurring from 2016 to 2018, after which hare densities were mostly below the median of 0.37 ± 0.31 hares per hectare (Figure 1A). Over our study period, hares experienced a 23.8 ± 10.49% chance of being predated, with 2020 showing the highest mortality rate (40%) and 2017 showing the lowest (14.9%; Figure 1B). The median daily temperature across all years was -15.63 ± 7.55 C (Figure 1C). Temperatures fluctuated week to week, going above and below the median temperature, except during 2016 when all weeks were warmer than the median (Figure 1C). The median snow depth across all winters was 41.19 ± 15.97 cm. Snow increased over every winter, reaching a maximum of 78.2 cm in 2021. The pattern of accumulation differed between winters; some winters experienced gradual increases (e.g., 2018 and 2019) while others experienced dramatic increases over short periods of time (e.g., 2017 and 2020; Figure 2D). In 2016 and 2019, when temperatures were relatively warmer, snow began to melt and decline in march. Snow depth correlated with available willow twig biomass. We estimated a median of 29.46 ± 8.05 kg per hectare of soluble willow twigs available to hares (Figure 1D).</w:t>
-      </w:r>
-    </w:p>
-    <w:p>
-      <w:pPr>
-        <w:pStyle w:val="BodyText"/>
-      </w:pPr>
-      <w:r>
-        <w:t xml:space="preserve">Averaged by week, snowshoe hare foraging rate was very flexible (9.42 ± 1.73), ranging from a minimum of 2.01 to 14.93 hours per day (Figure 2A). Food supplementation reduced female foraging effort by 0.89 hours (p = 0; Figure 2A). As day length increased over winter from January to March, hares decreased their foraging rate by 9.1 ± 1.17 minutes per hour decrease in night length (p = 0). The median protein composition of fecal sample from food supplemented and control individuals were 11.45 ± 1.79% and 10.48 ± 1.71%, respectively (Figure 2B). Fecal samples collected in January were higher in protein (11.23%) than those collected in March (10.57%; p = 0.019). Using the 148 cases where fecal samples were collected from a hare with weekly foraging data, fecal protein showed a slightly negative response to foraging effort (b = -0.22, p = 0.018).</w:t>
+        <w:t xml:space="preserve">Median hare densities during our study period were 0.37 ± 0.31 hares/ha, reaching a maximum of 1.1 hares/ha in 2017 and a minimum of 0.04 hares/ha in 2021 (Figure 1A). Snowshoe hare densities decreased over each winter. Hares experienced, on average, 23.8 ± 10.5% chance of being predated per month (0 - 2020%; Figure 1B). The median ambient temperature was -15.6 ± 7.5 C (Figure 1C). Temperature varied week to week within each winter (-35 - 3.6 C). Weekly snow depths were 41.2 ± 16 cm on average (15.9 - 78.2). The pattern of snow accumulation differed between winters: some experienced gradual increases (e.g., 2018 and 2019), while others had heavy and sudden snow falls that dramatic increased the snow depth (e.g., 2017 and 2020). Additionally, in 2016 and 2019, which were warmer on average, snow began to melt in march. This caused a lot of variation in willow twig availability within and between winters. Generally, willow availability declined over winter. We estimated there to be a median of 29.5 ± 8.1 kg per hectare of soluble willow twigs available to hares (9.1 - 35.4; Figure 1D).</w:t>
       </w:r>
     </w:p>
     <w:sectPr/>

</xml_diff>